<commit_message>
custom validator added and updated a step.
</commit_message>
<xml_diff>
--- a/Labs/Demo-App-Development/01-Create-Event-Hub-Application.docx
+++ b/Labs/Demo-App-Development/01-Create-Event-Hub-Application.docx
@@ -130,15 +130,7 @@
         <w:t>Go to folder:</w:t>
       </w:r>
       <w:r>
-        <w:t xml:space="preserve"> event-hub\</w:t>
-      </w:r>
-      <w:proofErr w:type="spellStart"/>
-      <w:r>
-        <w:t>src</w:t>
-      </w:r>
-      <w:proofErr w:type="spellEnd"/>
-      <w:r>
-        <w:t>\assets\images</w:t>
+        <w:t xml:space="preserve"> event-hub\src\assets\images</w:t>
       </w:r>
       <w:r>
         <w:t xml:space="preserve"> in the cloned or downloaded repo.</w:t>
@@ -176,21 +168,8 @@
           <w:numId w:val="1"/>
         </w:numPr>
       </w:pPr>
-      <w:proofErr w:type="spellStart"/>
-      <w:r>
-        <w:t>npm</w:t>
-      </w:r>
-      <w:proofErr w:type="spellEnd"/>
-      <w:r>
-        <w:t xml:space="preserve"> </w:t>
-      </w:r>
-      <w:proofErr w:type="spellStart"/>
-      <w:r>
-        <w:t>i</w:t>
-      </w:r>
-      <w:proofErr w:type="spellEnd"/>
-      <w:r>
-        <w:t xml:space="preserve"> bootstrap</w:t>
+      <w:r>
+        <w:t>npm i bootstrap</w:t>
       </w:r>
     </w:p>
     <w:p>
@@ -214,41 +193,10 @@
         </w:numPr>
       </w:pPr>
       <w:r>
-        <w:t>Open the file “</w:t>
-      </w:r>
-      <w:proofErr w:type="spellStart"/>
-      <w:proofErr w:type="gramStart"/>
-      <w:r>
-        <w:t>angular.json</w:t>
-      </w:r>
-      <w:proofErr w:type="spellEnd"/>
-      <w:proofErr w:type="gramEnd"/>
-      <w:r>
-        <w:t>”. In this file look for section “styles” and add this path on top of the existing path: “</w:t>
-      </w:r>
-      <w:proofErr w:type="spellStart"/>
-      <w:r>
-        <w:t>node_modules</w:t>
-      </w:r>
-      <w:proofErr w:type="spellEnd"/>
-      <w:r>
-        <w:t>/bootstrap/</w:t>
-      </w:r>
-      <w:proofErr w:type="spellStart"/>
-      <w:r>
-        <w:t>dist</w:t>
-      </w:r>
-      <w:proofErr w:type="spellEnd"/>
-      <w:r>
-        <w:t>/</w:t>
-      </w:r>
-      <w:proofErr w:type="spellStart"/>
-      <w:r>
-        <w:t>css</w:t>
-      </w:r>
-      <w:proofErr w:type="spellEnd"/>
-      <w:r>
-        <w:t>/bootstrap.min.css</w:t>
+        <w:t>Open the file “angular.json”. In this file look for section “styles” and add this path on top of the existing path: “</w:t>
+      </w:r>
+      <w:r>
+        <w:t>node_modules/bootstrap/dist/css/bootstrap.min.css</w:t>
       </w:r>
       <w:r>
         <w:t>”</w:t>
@@ -266,15 +214,7 @@
         </w:numPr>
       </w:pPr>
       <w:r>
-        <w:t xml:space="preserve">Now </w:t>
-      </w:r>
-      <w:proofErr w:type="gramStart"/>
-      <w:r>
-        <w:t>lets</w:t>
-      </w:r>
-      <w:proofErr w:type="gramEnd"/>
-      <w:r>
-        <w:t xml:space="preserve"> </w:t>
+        <w:t xml:space="preserve">Now lets </w:t>
       </w:r>
       <w:r>
         <w:t>refer</w:t>
@@ -292,15 +232,7 @@
         </w:numPr>
       </w:pPr>
       <w:r>
-        <w:t xml:space="preserve">In the </w:t>
-      </w:r>
-      <w:proofErr w:type="spellStart"/>
-      <w:r>
-        <w:t>angular.json</w:t>
-      </w:r>
-      <w:proofErr w:type="spellEnd"/>
-      <w:r>
-        <w:t xml:space="preserve"> file look for section called “scripts” and add this path:</w:t>
+        <w:t>In the angular.json file look for section called “scripts” and add this path:</w:t>
       </w:r>
     </w:p>
     <w:p>
@@ -312,109 +244,43 @@
         </w:numPr>
       </w:pPr>
       <w:r>
-        <w:t>“</w:t>
-      </w:r>
-      <w:proofErr w:type="spellStart"/>
-      <w:r>
-        <w:t>node_modules</w:t>
-      </w:r>
-      <w:proofErr w:type="spellEnd"/>
-      <w:r>
-        <w:t>/bootstrap/</w:t>
-      </w:r>
-      <w:proofErr w:type="spellStart"/>
-      <w:r>
-        <w:t>dist</w:t>
-      </w:r>
-      <w:proofErr w:type="spellEnd"/>
-      <w:r>
-        <w:t>/</w:t>
-      </w:r>
-      <w:proofErr w:type="spellStart"/>
-      <w:r>
-        <w:t>js</w:t>
-      </w:r>
-      <w:proofErr w:type="spellEnd"/>
-      <w:r>
-        <w:t>/bootstrap.min.js”</w:t>
-      </w:r>
-    </w:p>
-    <w:p>
-      <w:pPr>
-        <w:pStyle w:val="ListParagraph"/>
-        <w:numPr>
-          <w:ilvl w:val="0"/>
-          <w:numId w:val="1"/>
-        </w:numPr>
-      </w:pPr>
-      <w:r>
-        <w:t xml:space="preserve">Bootstrap also requires jQuery so </w:t>
-      </w:r>
-      <w:proofErr w:type="spellStart"/>
-      <w:proofErr w:type="gramStart"/>
-      <w:r>
-        <w:t>lets</w:t>
-      </w:r>
-      <w:proofErr w:type="spellEnd"/>
-      <w:proofErr w:type="gramEnd"/>
-      <w:r>
-        <w:t xml:space="preserve"> install and refer jQuery also in the “scripts” array.</w:t>
-      </w:r>
-    </w:p>
-    <w:p>
-      <w:pPr>
-        <w:pStyle w:val="ListParagraph"/>
-        <w:numPr>
-          <w:ilvl w:val="0"/>
-          <w:numId w:val="1"/>
-        </w:numPr>
-      </w:pPr>
-      <w:r>
-        <w:t>Run the following command: “</w:t>
-      </w:r>
-      <w:proofErr w:type="spellStart"/>
-      <w:r>
-        <w:t>npm</w:t>
-      </w:r>
-      <w:proofErr w:type="spellEnd"/>
-      <w:r>
-        <w:t xml:space="preserve"> </w:t>
-      </w:r>
-      <w:proofErr w:type="spellStart"/>
-      <w:r>
-        <w:t>i</w:t>
-      </w:r>
-      <w:proofErr w:type="spellEnd"/>
-      <w:r>
-        <w:t xml:space="preserve"> </w:t>
-      </w:r>
-      <w:proofErr w:type="spellStart"/>
-      <w:r>
-        <w:t>jquery</w:t>
-      </w:r>
-      <w:proofErr w:type="spellEnd"/>
-      <w:r>
-        <w:t>”.</w:t>
-      </w:r>
-    </w:p>
-    <w:p>
-      <w:pPr>
-        <w:pStyle w:val="ListParagraph"/>
-        <w:numPr>
-          <w:ilvl w:val="0"/>
-          <w:numId w:val="1"/>
-        </w:numPr>
-      </w:pPr>
-      <w:r>
-        <w:t xml:space="preserve">In the </w:t>
-      </w:r>
-      <w:proofErr w:type="spellStart"/>
-      <w:r>
-        <w:t>angular.json</w:t>
-      </w:r>
-      <w:proofErr w:type="spellEnd"/>
-      <w:r>
-        <w:t xml:space="preserve"> file, in the scripts section add following line on top of existing line.</w:t>
+        <w:t>“node_modules/bootstrap/dist/js/bootstrap.min.js”</w:t>
+      </w:r>
+    </w:p>
+    <w:p>
+      <w:pPr>
+        <w:pStyle w:val="ListParagraph"/>
+        <w:numPr>
+          <w:ilvl w:val="0"/>
+          <w:numId w:val="1"/>
+        </w:numPr>
+      </w:pPr>
+      <w:r>
+        <w:t>Bootstrap also requires jQuery so lets install and refer jQuery also in the “scripts” array.</w:t>
+      </w:r>
+    </w:p>
+    <w:p>
+      <w:pPr>
+        <w:pStyle w:val="ListParagraph"/>
+        <w:numPr>
+          <w:ilvl w:val="0"/>
+          <w:numId w:val="1"/>
+        </w:numPr>
+      </w:pPr>
+      <w:r>
+        <w:t>Run the following command: “npm i jquery”.</w:t>
+      </w:r>
+    </w:p>
+    <w:p>
+      <w:pPr>
+        <w:pStyle w:val="ListParagraph"/>
+        <w:numPr>
+          <w:ilvl w:val="0"/>
+          <w:numId w:val="1"/>
+        </w:numPr>
+      </w:pPr>
+      <w:r>
+        <w:t>In the angular.json file, in the scripts section add following line on top of existing line.</w:t>
       </w:r>
     </w:p>
     <w:p>
@@ -426,31 +292,7 @@
         </w:numPr>
       </w:pPr>
       <w:r>
-        <w:t>"</w:t>
-      </w:r>
-      <w:proofErr w:type="spellStart"/>
-      <w:r>
-        <w:t>node_modules</w:t>
-      </w:r>
-      <w:proofErr w:type="spellEnd"/>
-      <w:r>
-        <w:t>/</w:t>
-      </w:r>
-      <w:proofErr w:type="spellStart"/>
-      <w:r>
-        <w:t>jquery</w:t>
-      </w:r>
-      <w:proofErr w:type="spellEnd"/>
-      <w:r>
-        <w:t>/</w:t>
-      </w:r>
-      <w:proofErr w:type="spellStart"/>
-      <w:r>
-        <w:t>dist</w:t>
-      </w:r>
-      <w:proofErr w:type="spellEnd"/>
-      <w:r>
-        <w:t>/jquery.min.js"</w:t>
+        <w:t>"node_modules/jquery/dist/jquery.min.js"</w:t>
       </w:r>
     </w:p>
     <w:p>
@@ -540,24 +382,11 @@
         </w:numPr>
       </w:pPr>
       <w:r>
-        <w:t xml:space="preserve">Open the cloned/downloaded </w:t>
-      </w:r>
-      <w:proofErr w:type="spellStart"/>
-      <w:r>
-        <w:t>Github</w:t>
-      </w:r>
-      <w:proofErr w:type="spellEnd"/>
-      <w:r>
-        <w:t xml:space="preserve"> repo and go to folder: “</w:t>
-      </w:r>
-      <w:r>
-        <w:t>event-hub\</w:t>
-      </w:r>
-      <w:proofErr w:type="spellStart"/>
-      <w:r>
-        <w:t>src</w:t>
-      </w:r>
-      <w:proofErr w:type="spellEnd"/>
+        <w:t>Open the cloned/downloaded Github repo and go to folder: “</w:t>
+      </w:r>
+      <w:r>
+        <w:t>event-hub\src</w:t>
+      </w:r>
       <w:r>
         <w:t>”.</w:t>
       </w:r>
@@ -584,6 +413,67 @@
       </w:pPr>
       <w:r>
         <w:t>Go to VS Code and paste its content in the file called “styles.css”.</w:t>
+      </w:r>
+    </w:p>
+    <w:p>
+      <w:pPr>
+        <w:pStyle w:val="ListParagraph"/>
+        <w:numPr>
+          <w:ilvl w:val="0"/>
+          <w:numId w:val="2"/>
+        </w:numPr>
+      </w:pPr>
+      <w:r>
+        <w:t>Apply “.container” class to &lt;body&gt; tag in “index.html” file like below:</w:t>
+      </w:r>
+    </w:p>
+    <w:p>
+      <w:pPr>
+        <w:pStyle w:val="ListParagraph"/>
+        <w:numPr>
+          <w:ilvl w:val="0"/>
+          <w:numId w:val="2"/>
+        </w:numPr>
+      </w:pPr>
+      <w:r>
+        <w:rPr>
+          <w:noProof/>
+        </w:rPr>
+        <w:drawing>
+          <wp:inline distT="0" distB="0" distL="0" distR="0" wp14:anchorId="37A5649F" wp14:editId="62CD1F7A">
+            <wp:extent cx="5943600" cy="1273175"/>
+            <wp:effectExtent l="0" t="0" r="0" b="3175"/>
+            <wp:docPr id="2" name="Picture 2"/>
+            <wp:cNvGraphicFramePr>
+              <a:graphicFrameLocks xmlns:a="http://schemas.openxmlformats.org/drawingml/2006/main" noChangeAspect="1"/>
+            </wp:cNvGraphicFramePr>
+            <a:graphic xmlns:a="http://schemas.openxmlformats.org/drawingml/2006/main">
+              <a:graphicData uri="http://schemas.openxmlformats.org/drawingml/2006/picture">
+                <pic:pic xmlns:pic="http://schemas.openxmlformats.org/drawingml/2006/picture">
+                  <pic:nvPicPr>
+                    <pic:cNvPr id="1" name=""/>
+                    <pic:cNvPicPr/>
+                  </pic:nvPicPr>
+                  <pic:blipFill>
+                    <a:blip r:embed="rId10"/>
+                    <a:stretch>
+                      <a:fillRect/>
+                    </a:stretch>
+                  </pic:blipFill>
+                  <pic:spPr>
+                    <a:xfrm>
+                      <a:off x="0" y="0"/>
+                      <a:ext cx="5943600" cy="1273175"/>
+                    </a:xfrm>
+                    <a:prstGeom prst="rect">
+                      <a:avLst/>
+                    </a:prstGeom>
+                  </pic:spPr>
+                </pic:pic>
+              </a:graphicData>
+            </a:graphic>
+          </wp:inline>
+        </w:drawing>
       </w:r>
     </w:p>
     <w:sectPr>

</xml_diff>